<commit_message>
Completed the missing code and instructions
</commit_message>
<xml_diff>
--- a/Courses/Software-Sciences/Module-1-OOP/07.3-Classes-and-Objects-More-Exercises/07.3-Classes-and-Objects-More-Exercises.docx
+++ b/Courses/Software-Sciences/Module-1-OOP/07.3-Classes-and-Objects-More-Exercises/07.3-Classes-and-Objects-More-Exercises.docx
@@ -41,61 +41,6 @@
     </w:p>
     <w:p>
       <w:pPr>
-        <w:spacing w:line="240" w:lineRule="auto"/>
-        <w:rPr>
-          <w:rFonts w:eastAsia="Times New Roman" w:cs="Arial"/>
-          <w:lang w:val="bg-BG"/>
-        </w:rPr>
-      </w:pPr>
-    </w:p>
-    <w:p>
-      <w:pPr>
-        <w:spacing w:before="0" w:after="0"/>
-        <w:rPr>
-          <w:rStyle w:val="Hyperlink"/>
-          <w:color w:val="auto"/>
-          <w:u w:val="none"/>
-          <w:lang w:val="bg-BG"/>
-        </w:rPr>
-      </w:pPr>
-      <w:r>
-        <w:rPr>
-          <w:rFonts w:eastAsia="Times New Roman" w:cs="Arial"/>
-          <w:lang w:val="bg-BG"/>
-        </w:rPr>
-        <w:t>Можете да тествате решенията си в</w:t>
-      </w:r>
-      <w:r>
-        <w:t xml:space="preserve"> </w:t>
-      </w:r>
-      <w:r>
-        <w:rPr>
-          <w:b/>
-        </w:rPr>
-        <w:t xml:space="preserve">Judge </w:t>
-      </w:r>
-      <w:r>
-        <w:rPr>
-          <w:b/>
-          <w:lang w:val="bg-BG"/>
-        </w:rPr>
-        <w:t>системата</w:t>
-      </w:r>
-      <w:r>
-        <w:t xml:space="preserve">: </w:t>
-      </w:r>
-      <w:hyperlink r:id="rId8" w:history="1">
-        <w:r>
-          <w:rPr>
-            <w:rStyle w:val="Hyperlink"/>
-            <w:highlight w:val="yellow"/>
-          </w:rPr>
-          <w:t>https://judge.softuni.org/Contests/Practice/Index/4060</w:t>
-        </w:r>
-      </w:hyperlink>
-    </w:p>
-    <w:p>
-      <w:pPr>
         <w:spacing w:before="400" w:after="0"/>
         <w:rPr>
           <w:rStyle w:val="CodeChar"/>
@@ -177,24 +122,17 @@
         </w:rPr>
         <w:t>.</w:t>
       </w:r>
-      <w:r>
+    </w:p>
+    <w:p>
+      <w:pPr>
+        <w:spacing w:before="120" w:after="0"/>
         <w:rPr>
           <w:rStyle w:val="CodeChar"/>
           <w:rFonts w:ascii="Calibri" w:hAnsi="Calibri" w:cs="Calibri"/>
           <w:b w:val="0"/>
           <w:bCs/>
         </w:rPr>
-        <w:t xml:space="preserve"> </w:t>
-      </w:r>
-      <w:r>
-        <w:rPr>
-          <w:rStyle w:val="CodeChar"/>
-          <w:rFonts w:ascii="Calibri" w:hAnsi="Calibri" w:cs="Calibri"/>
-          <w:b w:val="0"/>
-          <w:bCs/>
-        </w:rPr>
-        <w:br/>
-      </w:r>
+      </w:pPr>
       <w:r>
         <w:rPr>
           <w:rFonts w:ascii="Consolas" w:hAnsi="Consolas"/>
@@ -217,7 +155,7 @@
                     <pic:cNvPicPr/>
                   </pic:nvPicPr>
                   <pic:blipFill>
-                    <a:blip r:embed="rId9"/>
+                    <a:blip r:embed="rId8"/>
                     <a:stretch>
                       <a:fillRect/>
                     </a:stretch>
@@ -534,6 +472,7 @@
       </w:pPr>
       <w:r>
         <w:rPr>
+          <w:noProof/>
           <w:lang w:val="bg-BG"/>
         </w:rPr>
         <w:drawing>
@@ -552,7 +491,7 @@
                     <pic:cNvPicPr/>
                   </pic:nvPicPr>
                   <pic:blipFill>
-                    <a:blip r:embed="rId10"/>
+                    <a:blip r:embed="rId9"/>
                     <a:stretch>
                       <a:fillRect/>
                     </a:stretch>
@@ -980,7 +919,6 @@
           <w:b/>
           <w:bCs/>
         </w:rPr>
-        <w:lastRenderedPageBreak/>
         <w:t>Group</w:t>
       </w:r>
       <w:r>
@@ -1041,6 +979,7 @@
           <w:rFonts w:ascii="Calibri" w:hAnsi="Calibri" w:cs="Calibri"/>
           <w:lang w:val="bg-BG"/>
         </w:rPr>
+        <w:lastRenderedPageBreak/>
         <w:t xml:space="preserve">Конструкторът приема </w:t>
       </w:r>
       <w:r>
@@ -1224,6 +1163,7 @@
       </w:pPr>
       <w:r>
         <w:rPr>
+          <w:noProof/>
           <w:lang w:val="bg-BG"/>
         </w:rPr>
         <w:drawing>
@@ -1242,7 +1182,7 @@
                     <pic:cNvPicPr/>
                   </pic:nvPicPr>
                   <pic:blipFill>
-                    <a:blip r:embed="rId11"/>
+                    <a:blip r:embed="rId10"/>
                     <a:stretch>
                       <a:fillRect/>
                     </a:stretch>
@@ -1485,6 +1425,7 @@
       </w:pPr>
       <w:r>
         <w:rPr>
+          <w:noProof/>
           <w:lang w:val="bg-BG"/>
         </w:rPr>
         <w:drawing>
@@ -1503,7 +1444,7 @@
                     <pic:cNvPicPr/>
                   </pic:nvPicPr>
                   <pic:blipFill>
-                    <a:blip r:embed="rId12"/>
+                    <a:blip r:embed="rId11"/>
                     <a:stretch>
                       <a:fillRect/>
                     </a:stretch>
@@ -1609,7 +1550,7 @@
       <w:pPr>
         <w:pStyle w:val="ListParagraph"/>
         <w:numPr>
-          <w:ilvl w:val="1"/>
+          <w:ilvl w:val="0"/>
           <w:numId w:val="53"/>
         </w:numPr>
         <w:rPr>
@@ -1638,7 +1579,7 @@
       <w:pPr>
         <w:pStyle w:val="ListParagraph"/>
         <w:numPr>
-          <w:ilvl w:val="1"/>
+          <w:ilvl w:val="0"/>
           <w:numId w:val="53"/>
         </w:numPr>
         <w:rPr>
@@ -1675,7 +1616,7 @@
       <w:pPr>
         <w:pStyle w:val="ListParagraph"/>
         <w:numPr>
-          <w:ilvl w:val="1"/>
+          <w:ilvl w:val="0"/>
           <w:numId w:val="53"/>
         </w:numPr>
         <w:rPr>
@@ -1787,6 +1728,7 @@
       </w:pPr>
       <w:r>
         <w:rPr>
+          <w:noProof/>
           <w:lang w:val="bg-BG"/>
         </w:rPr>
         <w:drawing>
@@ -1805,7 +1747,7 @@
                     <pic:cNvPicPr/>
                   </pic:nvPicPr>
                   <pic:blipFill>
-                    <a:blip r:embed="rId13"/>
+                    <a:blip r:embed="rId12"/>
                     <a:stretch>
                       <a:fillRect/>
                     </a:stretch>
@@ -1890,7 +1832,6 @@
         <w:rPr>
           <w:lang w:val="bg-BG"/>
         </w:rPr>
-        <w:lastRenderedPageBreak/>
         <w:t xml:space="preserve">Класът трябва да има следните </w:t>
       </w:r>
       <w:r>
@@ -1912,7 +1853,7 @@
       <w:pPr>
         <w:pStyle w:val="ListParagraph"/>
         <w:numPr>
-          <w:ilvl w:val="1"/>
+          <w:ilvl w:val="0"/>
           <w:numId w:val="53"/>
         </w:numPr>
         <w:rPr>
@@ -1928,6 +1869,7 @@
           <w:b/>
           <w:bCs/>
         </w:rPr>
+        <w:lastRenderedPageBreak/>
         <w:t>Student</w:t>
       </w:r>
       <w:r>
@@ -1951,7 +1893,7 @@
       <w:pPr>
         <w:pStyle w:val="ListParagraph"/>
         <w:numPr>
-          <w:ilvl w:val="1"/>
+          <w:ilvl w:val="0"/>
           <w:numId w:val="53"/>
         </w:numPr>
         <w:rPr>
@@ -1988,7 +1930,7 @@
       <w:pPr>
         <w:pStyle w:val="ListParagraph"/>
         <w:numPr>
-          <w:ilvl w:val="1"/>
+          <w:ilvl w:val="0"/>
           <w:numId w:val="53"/>
         </w:numPr>
         <w:rPr>
@@ -2002,30 +1944,14 @@
           <w:b/>
           <w:bCs/>
         </w:rPr>
-        <w:t>Date</w:t>
-      </w:r>
-      <w:r>
-        <w:rPr>
-          <w:rFonts w:ascii="Consolas" w:hAnsi="Consolas" w:cs="Consolas"/>
-          <w:b/>
-          <w:bCs/>
-        </w:rPr>
-        <w:t xml:space="preserve">: </w:t>
-      </w:r>
-      <w:r>
-        <w:rPr>
-          <w:rFonts w:ascii="Consolas" w:hAnsi="Consolas" w:cs="Consolas"/>
-          <w:b/>
-          <w:bCs/>
-        </w:rPr>
-        <w:t>string</w:t>
+        <w:t>Date: string</w:t>
       </w:r>
     </w:p>
     <w:p>
       <w:pPr>
         <w:pStyle w:val="ListParagraph"/>
         <w:numPr>
-          <w:ilvl w:val="1"/>
+          <w:ilvl w:val="0"/>
           <w:numId w:val="53"/>
         </w:numPr>
         <w:rPr>
@@ -2146,6 +2072,7 @@
       </w:pPr>
       <w:r>
         <w:rPr>
+          <w:noProof/>
           <w:lang w:val="bg-BG"/>
         </w:rPr>
         <w:drawing>
@@ -2164,7 +2091,7 @@
                     <pic:cNvPicPr/>
                   </pic:nvPicPr>
                   <pic:blipFill>
-                    <a:blip r:embed="rId14"/>
+                    <a:blip r:embed="rId13"/>
                     <a:stretch>
                       <a:fillRect/>
                     </a:stretch>
@@ -2279,7 +2206,7 @@
       <w:pPr>
         <w:pStyle w:val="ListParagraph"/>
         <w:numPr>
-          <w:ilvl w:val="1"/>
+          <w:ilvl w:val="0"/>
           <w:numId w:val="53"/>
         </w:numPr>
         <w:rPr>
@@ -2316,7 +2243,7 @@
       <w:pPr>
         <w:pStyle w:val="ListParagraph"/>
         <w:numPr>
-          <w:ilvl w:val="1"/>
+          <w:ilvl w:val="0"/>
           <w:numId w:val="53"/>
         </w:numPr>
         <w:rPr>
@@ -2353,7 +2280,7 @@
       <w:pPr>
         <w:pStyle w:val="ListParagraph"/>
         <w:numPr>
-          <w:ilvl w:val="1"/>
+          <w:ilvl w:val="0"/>
           <w:numId w:val="53"/>
         </w:numPr>
         <w:rPr>
@@ -2390,7 +2317,7 @@
       <w:pPr>
         <w:pStyle w:val="ListParagraph"/>
         <w:numPr>
-          <w:ilvl w:val="1"/>
+          <w:ilvl w:val="0"/>
           <w:numId w:val="53"/>
         </w:numPr>
         <w:rPr>
@@ -2420,30 +2347,14 @@
           <w:b/>
           <w:bCs/>
         </w:rPr>
-        <w:t>List&lt;</w:t>
-      </w:r>
-      <w:r>
-        <w:rPr>
-          <w:rFonts w:ascii="Consolas" w:hAnsi="Consolas" w:cs="Consolas"/>
-          <w:b/>
-          <w:bCs/>
-        </w:rPr>
-        <w:t>Student</w:t>
-      </w:r>
-      <w:r>
-        <w:rPr>
-          <w:rFonts w:ascii="Consolas" w:hAnsi="Consolas" w:cs="Consolas"/>
-          <w:b/>
-          <w:bCs/>
-        </w:rPr>
-        <w:t>&gt;</w:t>
+        <w:t>List&lt;Student&gt;</w:t>
       </w:r>
     </w:p>
     <w:p>
       <w:pPr>
         <w:pStyle w:val="ListParagraph"/>
         <w:numPr>
-          <w:ilvl w:val="1"/>
+          <w:ilvl w:val="0"/>
           <w:numId w:val="53"/>
         </w:numPr>
         <w:rPr>
@@ -2457,38 +2368,14 @@
           <w:b/>
           <w:bCs/>
         </w:rPr>
-        <w:t xml:space="preserve">Groups: </w:t>
-      </w:r>
-      <w:r>
-        <w:rPr>
-          <w:rFonts w:ascii="Consolas" w:hAnsi="Consolas" w:cs="Consolas"/>
-          <w:b/>
-          <w:bCs/>
-        </w:rPr>
-        <w:t>List&lt;</w:t>
-      </w:r>
-      <w:r>
-        <w:rPr>
-          <w:rFonts w:ascii="Consolas" w:hAnsi="Consolas" w:cs="Consolas"/>
-          <w:b/>
-          <w:bCs/>
-        </w:rPr>
-        <w:t>Group</w:t>
-      </w:r>
-      <w:r>
-        <w:rPr>
-          <w:rFonts w:ascii="Consolas" w:hAnsi="Consolas" w:cs="Consolas"/>
-          <w:b/>
-          <w:bCs/>
-        </w:rPr>
-        <w:t>&gt;</w:t>
+        <w:t>Groups: List&lt;Group&gt;</w:t>
       </w:r>
     </w:p>
     <w:p>
       <w:pPr>
         <w:pStyle w:val="ListParagraph"/>
         <w:numPr>
-          <w:ilvl w:val="1"/>
+          <w:ilvl w:val="0"/>
           <w:numId w:val="53"/>
         </w:numPr>
         <w:rPr>
@@ -2502,38 +2389,14 @@
           <w:b/>
           <w:bCs/>
         </w:rPr>
-        <w:t xml:space="preserve">Teachers: </w:t>
-      </w:r>
-      <w:r>
-        <w:rPr>
-          <w:rFonts w:ascii="Consolas" w:hAnsi="Consolas" w:cs="Consolas"/>
-          <w:b/>
-          <w:bCs/>
-        </w:rPr>
-        <w:t>List&lt;</w:t>
-      </w:r>
-      <w:r>
-        <w:rPr>
-          <w:rFonts w:ascii="Consolas" w:hAnsi="Consolas" w:cs="Consolas"/>
-          <w:b/>
-          <w:bCs/>
-        </w:rPr>
-        <w:t>Teacher</w:t>
-      </w:r>
-      <w:r>
-        <w:rPr>
-          <w:rFonts w:ascii="Consolas" w:hAnsi="Consolas" w:cs="Consolas"/>
-          <w:b/>
-          <w:bCs/>
-        </w:rPr>
-        <w:t>&gt;</w:t>
+        <w:t>Teachers: List&lt;Teacher&gt;</w:t>
       </w:r>
     </w:p>
     <w:p>
       <w:pPr>
         <w:pStyle w:val="ListParagraph"/>
         <w:numPr>
-          <w:ilvl w:val="1"/>
+          <w:ilvl w:val="0"/>
           <w:numId w:val="53"/>
         </w:numPr>
         <w:rPr>
@@ -2547,38 +2410,14 @@
           <w:b/>
           <w:bCs/>
         </w:rPr>
-        <w:t xml:space="preserve">Courses: </w:t>
-      </w:r>
-      <w:r>
-        <w:rPr>
-          <w:rFonts w:ascii="Consolas" w:hAnsi="Consolas" w:cs="Consolas"/>
-          <w:b/>
-          <w:bCs/>
-        </w:rPr>
-        <w:t>List&lt;</w:t>
-      </w:r>
-      <w:r>
-        <w:rPr>
-          <w:rFonts w:ascii="Consolas" w:hAnsi="Consolas" w:cs="Consolas"/>
-          <w:b/>
-          <w:bCs/>
-        </w:rPr>
-        <w:t>Course</w:t>
-      </w:r>
-      <w:r>
-        <w:rPr>
-          <w:rFonts w:ascii="Consolas" w:hAnsi="Consolas" w:cs="Consolas"/>
-          <w:b/>
-          <w:bCs/>
-        </w:rPr>
-        <w:t>&gt;</w:t>
+        <w:t>Courses: List&lt;Course&gt;</w:t>
       </w:r>
     </w:p>
     <w:p>
       <w:pPr>
         <w:pStyle w:val="ListParagraph"/>
         <w:numPr>
-          <w:ilvl w:val="1"/>
+          <w:ilvl w:val="0"/>
           <w:numId w:val="53"/>
         </w:numPr>
         <w:rPr>
@@ -2592,31 +2431,7 @@
           <w:b/>
           <w:bCs/>
         </w:rPr>
-        <w:t xml:space="preserve">Grades: </w:t>
-      </w:r>
-      <w:r>
-        <w:rPr>
-          <w:rFonts w:ascii="Consolas" w:hAnsi="Consolas" w:cs="Consolas"/>
-          <w:b/>
-          <w:bCs/>
-        </w:rPr>
-        <w:t>List&lt;</w:t>
-      </w:r>
-      <w:r>
-        <w:rPr>
-          <w:rFonts w:ascii="Consolas" w:hAnsi="Consolas" w:cs="Consolas"/>
-          <w:b/>
-          <w:bCs/>
-        </w:rPr>
-        <w:t>Grade</w:t>
-      </w:r>
-      <w:r>
-        <w:rPr>
-          <w:rFonts w:ascii="Consolas" w:hAnsi="Consolas" w:cs="Consolas"/>
-          <w:b/>
-          <w:bCs/>
-        </w:rPr>
-        <w:t>&gt;</w:t>
+        <w:t>Grades: List&lt;Grade&gt;</w:t>
       </w:r>
     </w:p>
     <w:p>
@@ -2797,6 +2612,7 @@
       </w:pPr>
       <w:r>
         <w:rPr>
+          <w:noProof/>
           <w:lang w:val="bg-BG"/>
         </w:rPr>
         <w:drawing>
@@ -2815,7 +2631,7 @@
                     <pic:cNvPicPr/>
                   </pic:nvPicPr>
                   <pic:blipFill>
-                    <a:blip r:embed="rId15"/>
+                    <a:blip r:embed="rId14"/>
                     <a:stretch>
                       <a:fillRect/>
                     </a:stretch>
@@ -2859,27 +2675,261 @@
       </w:r>
     </w:p>
     <w:p>
-      <w:pPr>
-        <w:rPr>
-          <w:lang w:val="bg-BG"/>
-        </w:rPr>
-      </w:pPr>
-      <w:r>
-        <w:rPr>
-          <w:lang w:val="bg-BG"/>
-        </w:rPr>
-        <w:t xml:space="preserve">Време е да завършим класа </w:t>
+      <w:r>
+        <w:rPr>
+          <w:lang w:val="bg-BG"/>
+        </w:rPr>
+        <w:t xml:space="preserve">В предоставения клас </w:t>
       </w:r>
       <w:r>
         <w:rPr>
           <w:rFonts w:ascii="Consolas" w:hAnsi="Consolas" w:cs="Consolas"/>
           <w:b/>
           <w:bCs/>
+          <w:noProof/>
         </w:rPr>
         <w:t>StartUp</w:t>
       </w:r>
       <w:r>
-        <w:t>. Д</w:t>
+        <w:rPr>
+          <w:lang w:val="bg-BG"/>
+        </w:rPr>
+        <w:t xml:space="preserve"> </w:t>
+      </w:r>
+      <w:r>
+        <w:rPr>
+          <w:lang w:val="bg-BG"/>
+        </w:rPr>
+        <w:t>са зададени</w:t>
+      </w:r>
+      <w:r>
+        <w:rPr>
+          <w:lang w:val="bg-BG"/>
+        </w:rPr>
+        <w:t xml:space="preserve"> всички </w:t>
+      </w:r>
+      <w:r>
+        <w:rPr>
+          <w:lang w:val="bg-BG"/>
+        </w:rPr>
+        <w:t xml:space="preserve">данни за </w:t>
+      </w:r>
+      <w:r>
+        <w:rPr>
+          <w:lang w:val="bg-BG"/>
+        </w:rPr>
+        <w:t xml:space="preserve">едно </w:t>
+      </w:r>
+      <w:r>
+        <w:rPr>
+          <w:lang w:val="bg-BG"/>
+        </w:rPr>
+        <w:t>училище: име, локация, списък на специалностите, списък на учениците, списък на класовете, списък на учителите, списък на курсовете, списък на оценките</w:t>
+      </w:r>
+      <w:r>
+        <w:t>.</w:t>
+      </w:r>
+    </w:p>
+    <w:p>
+      <w:pPr>
+        <w:rPr>
+          <w:lang w:val="bg-BG"/>
+        </w:rPr>
+      </w:pPr>
+      <w:r>
+        <w:rPr>
+          <w:b/>
+          <w:bCs/>
+          <w:lang w:val="bg-BG"/>
+        </w:rPr>
+        <w:t>Внимание</w:t>
+      </w:r>
+      <w:r>
+        <w:rPr>
+          <w:lang w:val="bg-BG"/>
+        </w:rPr>
+        <w:t xml:space="preserve">: класът </w:t>
+      </w:r>
+      <w:r>
+        <w:rPr>
+          <w:rStyle w:val="CodeChar"/>
+        </w:rPr>
+        <w:t>StartUp</w:t>
+      </w:r>
+      <w:r>
+        <w:t xml:space="preserve"> </w:t>
+      </w:r>
+      <w:r>
+        <w:rPr>
+          <w:lang w:val="bg-BG"/>
+        </w:rPr>
+        <w:t xml:space="preserve">няма да се компилира успешно </w:t>
+      </w:r>
+      <w:r>
+        <w:rPr>
+          <w:lang w:val="bg-BG"/>
+        </w:rPr>
+        <w:t xml:space="preserve">и ще дава много грешки </w:t>
+      </w:r>
+      <w:r>
+        <w:rPr>
+          <w:lang w:val="bg-BG"/>
+        </w:rPr>
+        <w:t xml:space="preserve">докато не </w:t>
+      </w:r>
+      <w:r>
+        <w:rPr>
+          <w:lang w:val="bg-BG"/>
+        </w:rPr>
+        <w:t>създадете</w:t>
+      </w:r>
+      <w:r>
+        <w:rPr>
+          <w:lang w:val="bg-BG"/>
+        </w:rPr>
+        <w:t xml:space="preserve"> всички описани по-горе класове – </w:t>
+      </w:r>
+      <w:r>
+        <w:rPr>
+          <w:rFonts w:ascii="Consolas" w:hAnsi="Consolas" w:cs="Consolas"/>
+          <w:b/>
+          <w:bCs/>
+        </w:rPr>
+        <w:t>Specialty</w:t>
+      </w:r>
+      <w:r>
+        <w:rPr>
+          <w:lang w:val="bg-BG"/>
+        </w:rPr>
+        <w:t>,</w:t>
+      </w:r>
+      <w:r>
+        <w:t xml:space="preserve"> </w:t>
+      </w:r>
+      <w:r>
+        <w:rPr>
+          <w:rFonts w:ascii="Consolas" w:hAnsi="Consolas" w:cs="Consolas"/>
+          <w:b/>
+          <w:bCs/>
+        </w:rPr>
+        <w:t>Student</w:t>
+      </w:r>
+      <w:r>
+        <w:rPr>
+          <w:lang w:val="bg-BG"/>
+        </w:rPr>
+        <w:t>,</w:t>
+      </w:r>
+      <w:r>
+        <w:t xml:space="preserve"> </w:t>
+      </w:r>
+      <w:r>
+        <w:rPr>
+          <w:rFonts w:ascii="Consolas" w:hAnsi="Consolas" w:cs="Consolas"/>
+          <w:b/>
+          <w:bCs/>
+        </w:rPr>
+        <w:t>Group</w:t>
+      </w:r>
+      <w:r>
+        <w:rPr>
+          <w:lang w:val="bg-BG"/>
+        </w:rPr>
+        <w:t>,</w:t>
+      </w:r>
+      <w:r>
+        <w:t xml:space="preserve"> </w:t>
+      </w:r>
+      <w:r>
+        <w:rPr>
+          <w:rFonts w:ascii="Consolas" w:hAnsi="Consolas" w:cs="Consolas"/>
+          <w:b/>
+          <w:bCs/>
+        </w:rPr>
+        <w:t>Teacher</w:t>
+      </w:r>
+      <w:r>
+        <w:rPr>
+          <w:lang w:val="bg-BG"/>
+        </w:rPr>
+        <w:t>,</w:t>
+      </w:r>
+      <w:r>
+        <w:t xml:space="preserve"> </w:t>
+      </w:r>
+      <w:r>
+        <w:rPr>
+          <w:rFonts w:ascii="Consolas" w:hAnsi="Consolas" w:cs="Consolas"/>
+          <w:b/>
+          <w:bCs/>
+        </w:rPr>
+        <w:t>Course</w:t>
+      </w:r>
+      <w:r>
+        <w:rPr>
+          <w:lang w:val="bg-BG"/>
+        </w:rPr>
+        <w:t>,</w:t>
+      </w:r>
+      <w:r>
+        <w:t xml:space="preserve"> </w:t>
+      </w:r>
+      <w:r>
+        <w:rPr>
+          <w:rFonts w:ascii="Consolas" w:hAnsi="Consolas" w:cs="Consolas"/>
+          <w:b/>
+          <w:bCs/>
+        </w:rPr>
+        <w:t>Grade</w:t>
+      </w:r>
+      <w:r>
+        <w:rPr>
+          <w:lang w:val="bg-BG"/>
+        </w:rPr>
+        <w:t>,</w:t>
+      </w:r>
+      <w:r>
+        <w:t xml:space="preserve"> </w:t>
+      </w:r>
+      <w:r>
+        <w:rPr>
+          <w:rStyle w:val="CodeChar"/>
+        </w:rPr>
+        <w:t>School</w:t>
+      </w:r>
+      <w:r>
+        <w:rPr>
+          <w:lang w:val="bg-BG"/>
+        </w:rPr>
+        <w:t>.</w:t>
+      </w:r>
+    </w:p>
+    <w:p>
+      <w:pPr>
+        <w:rPr>
+          <w:lang w:val="bg-BG"/>
+        </w:rPr>
+      </w:pPr>
+      <w:r>
+        <w:rPr>
+          <w:lang w:val="bg-BG"/>
+        </w:rPr>
+        <w:t>В класа е реализирана</w:t>
+      </w:r>
+      <w:r>
+        <w:rPr>
+          <w:lang w:val="bg-BG"/>
+        </w:rPr>
+        <w:t xml:space="preserve"> следната функционалност:</w:t>
+      </w:r>
+      <w:r>
+        <w:t xml:space="preserve"> </w:t>
+      </w:r>
+      <w:r>
+        <w:rPr>
+          <w:lang w:val="bg-BG"/>
+        </w:rPr>
+        <w:t>д</w:t>
       </w:r>
       <w:r>
         <w:rPr>
@@ -2895,7 +2945,7 @@
           <w:b/>
           <w:bCs/>
         </w:rPr>
-        <w:t>End</w:t>
+        <w:t>END</w:t>
       </w:r>
       <w:r>
         <w:t xml:space="preserve">" </w:t>
@@ -2904,7 +2954,7 @@
         <w:rPr>
           <w:lang w:val="bg-BG"/>
         </w:rPr>
-        <w:t xml:space="preserve">ще получавате </w:t>
+        <w:t xml:space="preserve">се четат и изпълняват </w:t>
       </w:r>
       <w:r>
         <w:rPr>
@@ -2927,31 +2977,65 @@
           <w:numId w:val="53"/>
         </w:numPr>
         <w:rPr>
-          <w:lang w:val="bg-BG"/>
-        </w:rPr>
-      </w:pPr>
-      <w:r>
+          <w:b/>
+          <w:bCs/>
+          <w:lang w:val="bg-BG"/>
+        </w:rPr>
+      </w:pPr>
+      <w:r>
+        <w:rPr>
+          <w:b/>
+          <w:bCs/>
+        </w:rPr>
         <w:t xml:space="preserve">FIND_SPECIALTY </w:t>
       </w:r>
       <w:r>
+        <w:rPr>
+          <w:b/>
+          <w:bCs/>
+        </w:rPr>
         <w:t>"</w:t>
       </w:r>
       <w:r>
+        <w:rPr>
+          <w:b/>
+          <w:bCs/>
+        </w:rPr>
         <w:t xml:space="preserve">Profession </w:t>
       </w:r>
       <w:r>
+        <w:rPr>
+          <w:b/>
+          <w:bCs/>
+        </w:rPr>
         <w:t>'</w:t>
       </w:r>
       <w:r>
+        <w:rPr>
+          <w:b/>
+          <w:bCs/>
+        </w:rPr>
         <w:t xml:space="preserve">Applied </w:t>
       </w:r>
       <w:r>
+        <w:rPr>
+          <w:b/>
+          <w:bCs/>
+        </w:rPr>
         <w:t>P</w:t>
       </w:r>
       <w:r>
+        <w:rPr>
+          <w:b/>
+          <w:bCs/>
+        </w:rPr>
         <w:t>rogrammer</w:t>
       </w:r>
       <w:r>
+        <w:rPr>
+          <w:b/>
+          <w:bCs/>
+        </w:rPr>
         <w:t>'"</w:t>
       </w:r>
     </w:p>
@@ -3021,23 +3105,78 @@
       <w:pPr>
         <w:pStyle w:val="ListParagraph"/>
         <w:numPr>
+          <w:ilvl w:val="1"/>
+          <w:numId w:val="53"/>
+        </w:numPr>
+        <w:rPr>
+          <w:lang w:val="bg-BG"/>
+        </w:rPr>
+      </w:pPr>
+      <w:r>
+        <w:rPr>
+          <w:lang w:val="bg-BG"/>
+        </w:rPr>
+        <w:t xml:space="preserve">Ако </w:t>
+      </w:r>
+      <w:r>
+        <w:rPr>
+          <w:lang w:val="bg-BG"/>
+        </w:rPr>
+        <w:t xml:space="preserve">липсва, отпечатайте </w:t>
+      </w:r>
+      <w:r>
+        <w:t>“</w:t>
+      </w:r>
+      <w:r>
+        <w:rPr>
+          <w:b/>
+          <w:bCs/>
+        </w:rPr>
+        <w:t>NOT FOUND</w:t>
+      </w:r>
+      <w:r>
+        <w:t>”</w:t>
+      </w:r>
+    </w:p>
+    <w:p>
+      <w:pPr>
+        <w:pStyle w:val="ListParagraph"/>
+        <w:numPr>
           <w:ilvl w:val="0"/>
           <w:numId w:val="53"/>
         </w:numPr>
         <w:rPr>
-          <w:lang w:val="bg-BG"/>
-        </w:rPr>
-      </w:pPr>
-      <w:r>
+          <w:b/>
+          <w:bCs/>
+          <w:lang w:val="bg-BG"/>
+        </w:rPr>
+      </w:pPr>
+      <w:r>
+        <w:rPr>
+          <w:b/>
+          <w:bCs/>
+        </w:rPr>
         <w:t xml:space="preserve">FIND_GROUP </w:t>
       </w:r>
       <w:r>
+        <w:rPr>
+          <w:b/>
+          <w:bCs/>
+        </w:rPr>
         <w:t>"</w:t>
       </w:r>
       <w:r>
+        <w:rPr>
+          <w:b/>
+          <w:bCs/>
+        </w:rPr>
         <w:t>9B</w:t>
       </w:r>
       <w:r>
+        <w:rPr>
+          <w:b/>
+          <w:bCs/>
+        </w:rPr>
         <w:t>"</w:t>
       </w:r>
     </w:p>
@@ -3117,23 +3256,87 @@
       <w:pPr>
         <w:pStyle w:val="ListParagraph"/>
         <w:numPr>
+          <w:ilvl w:val="1"/>
+          <w:numId w:val="53"/>
+        </w:numPr>
+        <w:rPr>
+          <w:lang w:val="bg-BG"/>
+        </w:rPr>
+      </w:pPr>
+      <w:r>
+        <w:rPr>
+          <w:lang w:val="bg-BG"/>
+        </w:rPr>
+        <w:t xml:space="preserve">Ако </w:t>
+      </w:r>
+      <w:r>
+        <w:rPr>
+          <w:lang w:val="bg-BG"/>
+        </w:rPr>
+        <w:t xml:space="preserve">липсва, отпечатайте </w:t>
+      </w:r>
+      <w:r>
+        <w:t>“</w:t>
+      </w:r>
+      <w:r>
+        <w:rPr>
+          <w:b/>
+          <w:bCs/>
+        </w:rPr>
+        <w:t>NOT FOUND</w:t>
+      </w:r>
+      <w:r>
+        <w:t>”</w:t>
+      </w:r>
+    </w:p>
+    <w:p>
+      <w:pPr>
+        <w:pStyle w:val="ListParagraph"/>
+        <w:numPr>
           <w:ilvl w:val="0"/>
           <w:numId w:val="53"/>
         </w:numPr>
         <w:rPr>
-          <w:lang w:val="bg-BG"/>
-        </w:rPr>
-      </w:pPr>
-      <w:r>
+          <w:b/>
+          <w:bCs/>
+          <w:lang w:val="bg-BG"/>
+        </w:rPr>
+      </w:pPr>
+      <w:r>
+        <w:rPr>
+          <w:b/>
+          <w:bCs/>
+        </w:rPr>
         <w:t xml:space="preserve">FIND_STUDENT </w:t>
       </w:r>
       <w:r>
+        <w:rPr>
+          <w:b/>
+          <w:bCs/>
+        </w:rPr>
         <w:t>"</w:t>
       </w:r>
       <w:r>
-        <w:t>Kiril Valchev</w:t>
-      </w:r>
-      <w:r>
+        <w:rPr>
+          <w:b/>
+          <w:bCs/>
+        </w:rPr>
+        <w:t xml:space="preserve">Kiril </w:t>
+      </w:r>
+      <w:proofErr w:type="spellStart"/>
+      <w:r>
+        <w:rPr>
+          <w:b/>
+          <w:bCs/>
+        </w:rPr>
+        <w:t>Valchev</w:t>
+      </w:r>
+      <w:proofErr w:type="spellEnd"/>
+      <w:r>
+        <w:rPr>
+          <w:b/>
+          <w:bCs/>
+        </w:rPr>
         <w:t>"</w:t>
       </w:r>
     </w:p>
@@ -3211,23 +3414,78 @@
       <w:pPr>
         <w:pStyle w:val="ListParagraph"/>
         <w:numPr>
+          <w:ilvl w:val="1"/>
+          <w:numId w:val="53"/>
+        </w:numPr>
+        <w:rPr>
+          <w:lang w:val="bg-BG"/>
+        </w:rPr>
+      </w:pPr>
+      <w:r>
+        <w:rPr>
+          <w:lang w:val="bg-BG"/>
+        </w:rPr>
+        <w:t xml:space="preserve">Ако </w:t>
+      </w:r>
+      <w:r>
+        <w:rPr>
+          <w:lang w:val="bg-BG"/>
+        </w:rPr>
+        <w:t xml:space="preserve">липсва, отпечатайте </w:t>
+      </w:r>
+      <w:r>
+        <w:t>“</w:t>
+      </w:r>
+      <w:r>
+        <w:rPr>
+          <w:b/>
+          <w:bCs/>
+        </w:rPr>
+        <w:t>NOT FOUND</w:t>
+      </w:r>
+      <w:r>
+        <w:t>”</w:t>
+      </w:r>
+    </w:p>
+    <w:p>
+      <w:pPr>
+        <w:pStyle w:val="ListParagraph"/>
+        <w:numPr>
           <w:ilvl w:val="0"/>
           <w:numId w:val="53"/>
         </w:numPr>
         <w:rPr>
-          <w:lang w:val="bg-BG"/>
-        </w:rPr>
-      </w:pPr>
-      <w:r>
+          <w:b/>
+          <w:bCs/>
+          <w:lang w:val="bg-BG"/>
+        </w:rPr>
+      </w:pPr>
+      <w:r>
+        <w:rPr>
+          <w:b/>
+          <w:bCs/>
+        </w:rPr>
         <w:t xml:space="preserve">FIND_TEACHER </w:t>
       </w:r>
       <w:r>
+        <w:rPr>
+          <w:b/>
+          <w:bCs/>
+        </w:rPr>
         <w:t>"</w:t>
       </w:r>
       <w:r>
+        <w:rPr>
+          <w:b/>
+          <w:bCs/>
+        </w:rPr>
         <w:t>G. Angelov</w:t>
       </w:r>
       <w:r>
+        <w:rPr>
+          <w:b/>
+          <w:bCs/>
+        </w:rPr>
         <w:t>"</w:t>
       </w:r>
     </w:p>
@@ -3304,23 +3562,78 @@
       <w:pPr>
         <w:pStyle w:val="ListParagraph"/>
         <w:numPr>
+          <w:ilvl w:val="1"/>
+          <w:numId w:val="53"/>
+        </w:numPr>
+        <w:rPr>
+          <w:lang w:val="bg-BG"/>
+        </w:rPr>
+      </w:pPr>
+      <w:r>
+        <w:rPr>
+          <w:lang w:val="bg-BG"/>
+        </w:rPr>
+        <w:t xml:space="preserve">Ако </w:t>
+      </w:r>
+      <w:r>
+        <w:rPr>
+          <w:lang w:val="bg-BG"/>
+        </w:rPr>
+        <w:t xml:space="preserve">липсва, отпечатайте </w:t>
+      </w:r>
+      <w:r>
+        <w:t>“</w:t>
+      </w:r>
+      <w:r>
+        <w:rPr>
+          <w:b/>
+          <w:bCs/>
+        </w:rPr>
+        <w:t>NOT FOUND</w:t>
+      </w:r>
+      <w:r>
+        <w:t>”</w:t>
+      </w:r>
+    </w:p>
+    <w:p>
+      <w:pPr>
+        <w:pStyle w:val="ListParagraph"/>
+        <w:numPr>
           <w:ilvl w:val="0"/>
           <w:numId w:val="53"/>
         </w:numPr>
         <w:rPr>
-          <w:lang w:val="bg-BG"/>
-        </w:rPr>
-      </w:pPr>
-      <w:r>
+          <w:b/>
+          <w:bCs/>
+          <w:lang w:val="bg-BG"/>
+        </w:rPr>
+      </w:pPr>
+      <w:r>
+        <w:rPr>
+          <w:b/>
+          <w:bCs/>
+        </w:rPr>
         <w:t xml:space="preserve">FIND_COURSE </w:t>
       </w:r>
       <w:r>
+        <w:rPr>
+          <w:b/>
+          <w:bCs/>
+        </w:rPr>
         <w:t>"</w:t>
       </w:r>
       <w:r>
+        <w:rPr>
+          <w:b/>
+          <w:bCs/>
+        </w:rPr>
         <w:t>Programming basics</w:t>
       </w:r>
       <w:r>
+        <w:rPr>
+          <w:b/>
+          <w:bCs/>
+        </w:rPr>
         <w:t>"</w:t>
       </w:r>
     </w:p>
@@ -3479,26 +3792,94 @@
       <w:pPr>
         <w:pStyle w:val="ListParagraph"/>
         <w:numPr>
+          <w:ilvl w:val="1"/>
+          <w:numId w:val="53"/>
+        </w:numPr>
+        <w:rPr>
+          <w:lang w:val="bg-BG"/>
+        </w:rPr>
+      </w:pPr>
+      <w:r>
+        <w:rPr>
+          <w:lang w:val="bg-BG"/>
+        </w:rPr>
+        <w:t xml:space="preserve">Ако </w:t>
+      </w:r>
+      <w:r>
+        <w:rPr>
+          <w:lang w:val="bg-BG"/>
+        </w:rPr>
+        <w:t xml:space="preserve">липсва, отпечатайте </w:t>
+      </w:r>
+      <w:r>
+        <w:t>“</w:t>
+      </w:r>
+      <w:r>
+        <w:rPr>
+          <w:b/>
+          <w:bCs/>
+        </w:rPr>
+        <w:t>NOT FOUND</w:t>
+      </w:r>
+      <w:r>
+        <w:t>”</w:t>
+      </w:r>
+    </w:p>
+    <w:p>
+      <w:pPr>
+        <w:pStyle w:val="ListParagraph"/>
+        <w:numPr>
           <w:ilvl w:val="0"/>
           <w:numId w:val="53"/>
         </w:numPr>
         <w:rPr>
-          <w:lang w:val="bg-BG"/>
-        </w:rPr>
-      </w:pPr>
-      <w:r>
+          <w:b/>
+          <w:bCs/>
+          <w:lang w:val="bg-BG"/>
+        </w:rPr>
+      </w:pPr>
+      <w:r>
+        <w:rPr>
+          <w:b/>
+          <w:bCs/>
+        </w:rPr>
         <w:t>FIND_</w:t>
       </w:r>
       <w:r>
+        <w:rPr>
+          <w:b/>
+          <w:bCs/>
+        </w:rPr>
         <w:t xml:space="preserve">GPA </w:t>
       </w:r>
       <w:r>
+        <w:rPr>
+          <w:b/>
+          <w:bCs/>
+        </w:rPr>
         <w:t>"</w:t>
       </w:r>
       <w:r>
-        <w:t>Mariela Draganova</w:t>
-      </w:r>
-      <w:r>
+        <w:rPr>
+          <w:b/>
+          <w:bCs/>
+        </w:rPr>
+        <w:t xml:space="preserve">Mariela </w:t>
+      </w:r>
+      <w:proofErr w:type="spellStart"/>
+      <w:r>
+        <w:rPr>
+          <w:b/>
+          <w:bCs/>
+        </w:rPr>
+        <w:t>Draganova</w:t>
+      </w:r>
+      <w:proofErr w:type="spellEnd"/>
+      <w:r>
+        <w:rPr>
+          <w:b/>
+          <w:bCs/>
+        </w:rPr>
         <w:t>"</w:t>
       </w:r>
     </w:p>
@@ -3592,25 +3973,97 @@
       <w:pPr>
         <w:pStyle w:val="ListParagraph"/>
         <w:numPr>
+          <w:ilvl w:val="1"/>
+          <w:numId w:val="53"/>
+        </w:numPr>
+        <w:rPr>
+          <w:lang w:val="bg-BG"/>
+        </w:rPr>
+      </w:pPr>
+      <w:r>
+        <w:rPr>
+          <w:lang w:val="bg-BG"/>
+        </w:rPr>
+        <w:t xml:space="preserve">Ако </w:t>
+      </w:r>
+      <w:r>
+        <w:rPr>
+          <w:lang w:val="bg-BG"/>
+        </w:rPr>
+        <w:t xml:space="preserve">липсва, отпечатайте </w:t>
+      </w:r>
+      <w:r>
+        <w:t>“</w:t>
+      </w:r>
+      <w:r>
+        <w:rPr>
+          <w:b/>
+          <w:bCs/>
+        </w:rPr>
+        <w:t>NOT FOUND</w:t>
+      </w:r>
+      <w:r>
+        <w:t>”</w:t>
+      </w:r>
+    </w:p>
+    <w:p>
+      <w:pPr>
+        <w:pStyle w:val="ListParagraph"/>
+        <w:numPr>
           <w:ilvl w:val="0"/>
           <w:numId w:val="53"/>
         </w:numPr>
         <w:rPr>
-          <w:lang w:val="bg-BG"/>
-        </w:rPr>
-      </w:pPr>
-      <w:r>
-        <w:t xml:space="preserve">FIND_SCHOOL  </w:t>
-      </w:r>
-      <w:r>
+          <w:b/>
+          <w:bCs/>
+          <w:lang w:val="bg-BG"/>
+        </w:rPr>
+      </w:pPr>
+      <w:r>
+        <w:rPr>
+          <w:b/>
+          <w:bCs/>
+        </w:rPr>
+        <w:t>FIND_SCHOOL</w:t>
+      </w:r>
+      <w:r>
+        <w:rPr>
+          <w:b/>
+          <w:bCs/>
+          <w:lang w:val="bg-BG"/>
+        </w:rPr>
+        <w:t xml:space="preserve"> </w:t>
+      </w:r>
+      <w:r>
+        <w:rPr>
+          <w:b/>
+          <w:bCs/>
+        </w:rPr>
         <w:t>"</w:t>
       </w:r>
       <w:r>
-        <w:t>Professional high school of computer science</w:t>
-      </w:r>
-      <w:r>
+        <w:rPr>
+          <w:b/>
+          <w:bCs/>
+        </w:rPr>
+        <w:t xml:space="preserve">Professional high school of computer </w:t>
+      </w:r>
+      <w:proofErr w:type="gramStart"/>
+      <w:r>
+        <w:rPr>
+          <w:b/>
+          <w:bCs/>
+        </w:rPr>
+        <w:t>science</w:t>
+      </w:r>
+      <w:r>
+        <w:rPr>
+          <w:b/>
+          <w:bCs/>
+        </w:rPr>
         <w:t>"</w:t>
       </w:r>
+      <w:proofErr w:type="gramEnd"/>
     </w:p>
     <w:p>
       <w:pPr>
@@ -3680,6 +4133,72 @@
           <w:bCs/>
         </w:rPr>
         <w:t>"</w:t>
+      </w:r>
+    </w:p>
+    <w:p>
+      <w:pPr>
+        <w:pStyle w:val="ListParagraph"/>
+        <w:numPr>
+          <w:ilvl w:val="1"/>
+          <w:numId w:val="53"/>
+        </w:numPr>
+        <w:rPr>
+          <w:lang w:val="bg-BG"/>
+        </w:rPr>
+      </w:pPr>
+      <w:r>
+        <w:rPr>
+          <w:lang w:val="bg-BG"/>
+        </w:rPr>
+        <w:t xml:space="preserve">Ако </w:t>
+      </w:r>
+      <w:r>
+        <w:rPr>
+          <w:lang w:val="bg-BG"/>
+        </w:rPr>
+        <w:t xml:space="preserve">липсва, отпечатайте </w:t>
+      </w:r>
+      <w:r>
+        <w:t>“</w:t>
+      </w:r>
+      <w:r>
+        <w:rPr>
+          <w:b/>
+          <w:bCs/>
+        </w:rPr>
+        <w:t>NOT FOUND</w:t>
+      </w:r>
+      <w:r>
+        <w:t>”</w:t>
+      </w:r>
+    </w:p>
+    <w:p>
+      <w:r>
+        <w:rPr>
+          <w:lang w:val="bg-BG"/>
+        </w:rPr>
+        <w:t xml:space="preserve">При невалидна команда се изписва </w:t>
+      </w:r>
+      <w:r>
+        <w:t>“</w:t>
+      </w:r>
+      <w:r>
+        <w:rPr>
+          <w:b/>
+          <w:bCs/>
+        </w:rPr>
+        <w:t>INVALID COMMAND</w:t>
+      </w:r>
+      <w:r>
+        <w:t>”.</w:t>
+      </w:r>
+    </w:p>
+    <w:p>
+      <w:r>
+        <w:rPr>
+          <w:lang w:val="bg-BG"/>
+        </w:rPr>
+        <w:t xml:space="preserve">Ако всички описани по-горе класове са коректно имплементирани, </w:t>
       </w:r>
     </w:p>
     <w:p>
@@ -3774,7 +4293,7 @@
       </w:tr>
       <w:tr>
         <w:trPr>
-          <w:trHeight w:val="1158"/>
+          <w:trHeight w:val="454"/>
         </w:trPr>
         <w:tc>
           <w:tcPr>
@@ -3785,25 +4304,16 @@
             <w:pPr>
               <w:rPr>
                 <w:rFonts w:ascii="Consolas" w:hAnsi="Consolas" w:cs="Consolas"/>
-                <w:lang w:val="bg-BG"/>
+                <w:noProof/>
               </w:rPr>
             </w:pPr>
             <w:r>
               <w:rPr>
                 <w:rFonts w:ascii="Consolas" w:hAnsi="Consolas" w:cs="Consolas"/>
+                <w:noProof/>
               </w:rPr>
               <w:t>FIND_SPECIALTY "Profession 'Applied Programmer'"</w:t>
             </w:r>
-          </w:p>
-          <w:p>
-            <w:pPr>
-              <w:pStyle w:val="Code"/>
-              <w:spacing w:before="40" w:after="40"/>
-              <w:rPr>
-                <w:rFonts w:cs="Consolas"/>
-                <w:b w:val="0"/>
-              </w:rPr>
-            </w:pPr>
           </w:p>
         </w:tc>
         <w:tc>
@@ -3853,21 +4363,7 @@
                 <w:rFonts w:cstheme="minorHAnsi"/>
                 <w:b w:val="0"/>
               </w:rPr>
-              <w:t xml:space="preserve"> offers </w:t>
-            </w:r>
-            <w:r>
-              <w:rPr>
-                <w:rFonts w:cstheme="minorHAnsi"/>
-                <w:b w:val="0"/>
-              </w:rPr>
-              <w:t>professional training with a focus on programming and software development</w:t>
-            </w:r>
-            <w:r>
-              <w:rPr>
-                <w:rFonts w:cstheme="minorHAnsi"/>
-                <w:b w:val="0"/>
-              </w:rPr>
-              <w:t>.</w:t>
+              <w:t xml:space="preserve"> offers professional training with a focus on programming and software development.</w:t>
             </w:r>
           </w:p>
         </w:tc>
@@ -3885,41 +4381,48 @@
             <w:pPr>
               <w:rPr>
                 <w:rFonts w:ascii="Consolas" w:hAnsi="Consolas" w:cs="Consolas"/>
+                <w:noProof/>
               </w:rPr>
             </w:pPr>
             <w:r>
               <w:rPr>
                 <w:rFonts w:ascii="Consolas" w:hAnsi="Consolas" w:cs="Consolas"/>
+                <w:noProof/>
               </w:rPr>
               <w:t>FIND_GROUP</w:t>
             </w:r>
             <w:r>
               <w:rPr>
                 <w:rFonts w:ascii="Consolas" w:hAnsi="Consolas" w:cs="Consolas"/>
+                <w:noProof/>
               </w:rPr>
               <w:t xml:space="preserve"> </w:t>
             </w:r>
             <w:r>
               <w:rPr>
                 <w:rFonts w:ascii="Consolas" w:hAnsi="Consolas" w:cs="Consolas"/>
+                <w:noProof/>
               </w:rPr>
               <w:t>"</w:t>
             </w:r>
             <w:r>
               <w:rPr>
                 <w:rFonts w:ascii="Consolas" w:hAnsi="Consolas" w:cs="Consolas"/>
+                <w:noProof/>
               </w:rPr>
               <w:t>9</w:t>
             </w:r>
             <w:r>
               <w:rPr>
                 <w:rFonts w:ascii="Consolas" w:hAnsi="Consolas" w:cs="Consolas"/>
+                <w:noProof/>
               </w:rPr>
               <w:t>B</w:t>
             </w:r>
             <w:r>
               <w:rPr>
                 <w:rFonts w:ascii="Consolas" w:hAnsi="Consolas" w:cs="Consolas"/>
+                <w:noProof/>
               </w:rPr>
               <w:t>"</w:t>
             </w:r>
@@ -3944,21 +4447,56 @@
                 <w:rFonts w:cstheme="minorHAnsi"/>
                 <w:b w:val="0"/>
               </w:rPr>
-              <w:t xml:space="preserve">Group 9B includes </w:t>
+              <w:t>Group 9B includes Georgi Petkanov, Petar Ivanov.</w:t>
             </w:r>
+          </w:p>
+        </w:tc>
+      </w:tr>
+      <w:tr>
+        <w:trPr>
+          <w:trHeight w:val="155"/>
+        </w:trPr>
+        <w:tc>
+          <w:tcPr>
+            <w:tcW w:w="5331" w:type="dxa"/>
+            <w:shd w:val="clear" w:color="auto" w:fill="auto"/>
+          </w:tcPr>
+          <w:p>
+            <w:pPr>
+              <w:rPr>
+                <w:rFonts w:ascii="Consolas" w:hAnsi="Consolas" w:cs="Consolas"/>
+                <w:noProof/>
+              </w:rPr>
+            </w:pPr>
+            <w:r>
+              <w:rPr>
+                <w:rFonts w:ascii="Consolas" w:hAnsi="Consolas" w:cs="Consolas"/>
+                <w:noProof/>
+              </w:rPr>
+              <w:t>FIND_GROUP "9X"</w:t>
+            </w:r>
+          </w:p>
+        </w:tc>
+        <w:tc>
+          <w:tcPr>
+            <w:tcW w:w="4882" w:type="dxa"/>
+            <w:shd w:val="clear" w:color="auto" w:fill="auto"/>
+          </w:tcPr>
+          <w:p>
+            <w:pPr>
+              <w:pStyle w:val="Code"/>
+              <w:spacing w:before="40" w:after="40"/>
+              <w:rPr>
+                <w:rFonts w:cstheme="minorHAnsi"/>
+                <w:b w:val="0"/>
+              </w:rPr>
+            </w:pPr>
             <w:r>
               <w:rPr>
                 <w:rFonts w:cstheme="minorHAnsi"/>
                 <w:b w:val="0"/>
               </w:rPr>
-              <w:t>Georgi Petkanov</w:t>
-            </w:r>
-            <w:r>
-              <w:rPr>
-                <w:rFonts w:cstheme="minorHAnsi"/>
-                <w:b w:val="0"/>
-              </w:rPr>
-              <w:t>, Petar Ivanov.</w:t>
+              <w:t>NOT FOUND</w:t>
             </w:r>
           </w:p>
         </w:tc>
@@ -3976,12 +4514,15 @@
             <w:pPr>
               <w:rPr>
                 <w:rFonts w:ascii="Consolas" w:hAnsi="Consolas" w:cs="Consolas"/>
+                <w:noProof/>
               </w:rPr>
             </w:pPr>
             <w:r>
               <w:rPr>
                 <w:rFonts w:ascii="Consolas" w:hAnsi="Consolas" w:cs="Consolas"/>
+                <w:noProof/>
               </w:rPr>
+              <w:lastRenderedPageBreak/>
               <w:t>FIND_STUDENT "Kiril Valchev"</w:t>
             </w:r>
           </w:p>
@@ -4012,7 +4553,7 @@
       </w:tr>
       <w:tr>
         <w:trPr>
-          <w:trHeight w:val="656"/>
+          <w:trHeight w:val="302"/>
         </w:trPr>
         <w:tc>
           <w:tcPr>
@@ -4023,11 +4564,13 @@
             <w:pPr>
               <w:rPr>
                 <w:rFonts w:ascii="Consolas" w:hAnsi="Consolas" w:cs="Consolas"/>
+                <w:noProof/>
               </w:rPr>
             </w:pPr>
             <w:r>
               <w:rPr>
                 <w:rFonts w:ascii="Consolas" w:hAnsi="Consolas" w:cs="Consolas"/>
+                <w:noProof/>
               </w:rPr>
               <w:t>FIND_TEACHER "G. Angelov"</w:t>
             </w:r>
@@ -4059,7 +4602,7 @@
       </w:tr>
       <w:tr>
         <w:trPr>
-          <w:trHeight w:val="656"/>
+          <w:trHeight w:val="403"/>
         </w:trPr>
         <w:tc>
           <w:tcPr>
@@ -4070,11 +4613,13 @@
             <w:pPr>
               <w:rPr>
                 <w:rFonts w:ascii="Consolas" w:hAnsi="Consolas" w:cs="Consolas"/>
+                <w:noProof/>
               </w:rPr>
             </w:pPr>
             <w:r>
               <w:rPr>
                 <w:rFonts w:ascii="Consolas" w:hAnsi="Consolas" w:cs="Consolas"/>
+                <w:noProof/>
               </w:rPr>
               <w:t>FIND_COURSE "Programming basics"</w:t>
             </w:r>
@@ -4120,7 +4665,7 @@
       </w:tr>
       <w:tr>
         <w:trPr>
-          <w:trHeight w:val="656"/>
+          <w:trHeight w:val="328"/>
         </w:trPr>
         <w:tc>
           <w:tcPr>
@@ -4131,11 +4676,13 @@
             <w:pPr>
               <w:rPr>
                 <w:rFonts w:ascii="Consolas" w:hAnsi="Consolas" w:cs="Consolas"/>
+                <w:noProof/>
               </w:rPr>
             </w:pPr>
             <w:r>
               <w:rPr>
                 <w:rFonts w:ascii="Consolas" w:hAnsi="Consolas" w:cs="Consolas"/>
+                <w:noProof/>
               </w:rPr>
               <w:t>FIND_GPA "Mariela Draganova"</w:t>
             </w:r>
@@ -4174,7 +4721,7 @@
       </w:tr>
       <w:tr>
         <w:trPr>
-          <w:trHeight w:val="656"/>
+          <w:trHeight w:val="56"/>
         </w:trPr>
         <w:tc>
           <w:tcPr>
@@ -4185,11 +4732,13 @@
             <w:pPr>
               <w:rPr>
                 <w:rFonts w:ascii="Consolas" w:hAnsi="Consolas" w:cs="Consolas"/>
+                <w:noProof/>
               </w:rPr>
             </w:pPr>
             <w:r>
               <w:rPr>
                 <w:rFonts w:ascii="Consolas" w:hAnsi="Consolas" w:cs="Consolas"/>
+                <w:noProof/>
               </w:rPr>
               <w:t>FIND_SCHOOL "Professional high school of computer science"</w:t>
             </w:r>
@@ -4221,21 +4770,7 @@
                 <w:rFonts w:cstheme="minorHAnsi"/>
                 <w:b w:val="0"/>
               </w:rPr>
-              <w:t xml:space="preserve"> </w:t>
-            </w:r>
-            <w:r>
-              <w:rPr>
-                <w:rFonts w:cstheme="minorHAnsi"/>
-                <w:b w:val="0"/>
-              </w:rPr>
-              <w:t>Profile 'Software and hardware sciences'</w:t>
-            </w:r>
-            <w:r>
-              <w:rPr>
-                <w:rFonts w:cstheme="minorHAnsi"/>
-                <w:b w:val="0"/>
-              </w:rPr>
-              <w:t xml:space="preserve"> and</w:t>
+              <w:t xml:space="preserve"> Profile 'Software and hardware sciences' and</w:t>
             </w:r>
             <w:r>
               <w:rPr>
@@ -4261,11 +4796,235 @@
           </w:p>
         </w:tc>
       </w:tr>
+      <w:tr>
+        <w:tblPrEx>
+          <w:tblCellMar>
+            <w:top w:w="0" w:type="dxa"/>
+            <w:left w:w="108" w:type="dxa"/>
+            <w:bottom w:w="0" w:type="dxa"/>
+            <w:right w:w="108" w:type="dxa"/>
+          </w:tblCellMar>
+        </w:tblPrEx>
+        <w:trPr>
+          <w:trHeight w:val="54"/>
+        </w:trPr>
+        <w:tc>
+          <w:tcPr>
+            <w:tcW w:w="5331" w:type="dxa"/>
+          </w:tcPr>
+          <w:p>
+            <w:pPr>
+              <w:rPr>
+                <w:rFonts w:ascii="Consolas" w:hAnsi="Consolas" w:cs="Consolas"/>
+                <w:noProof/>
+              </w:rPr>
+            </w:pPr>
+            <w:r>
+              <w:rPr>
+                <w:rFonts w:ascii="Consolas" w:hAnsi="Consolas" w:cs="Consolas"/>
+                <w:noProof/>
+              </w:rPr>
+              <w:t>FIND_SCHOOL "SoftUni"</w:t>
+            </w:r>
+          </w:p>
+        </w:tc>
+        <w:tc>
+          <w:tcPr>
+            <w:tcW w:w="4882" w:type="dxa"/>
+          </w:tcPr>
+          <w:p>
+            <w:pPr>
+              <w:pStyle w:val="Code"/>
+              <w:spacing w:before="40" w:after="40"/>
+              <w:rPr>
+                <w:rFonts w:cstheme="minorHAnsi"/>
+                <w:b w:val="0"/>
+              </w:rPr>
+            </w:pPr>
+            <w:r>
+              <w:rPr>
+                <w:rFonts w:cstheme="minorHAnsi"/>
+                <w:b w:val="0"/>
+              </w:rPr>
+              <w:t>NOT FOUND</w:t>
+            </w:r>
+          </w:p>
+        </w:tc>
+      </w:tr>
+      <w:tr>
+        <w:tblPrEx>
+          <w:tblCellMar>
+            <w:top w:w="0" w:type="dxa"/>
+            <w:left w:w="108" w:type="dxa"/>
+            <w:bottom w:w="0" w:type="dxa"/>
+            <w:right w:w="108" w:type="dxa"/>
+          </w:tblCellMar>
+        </w:tblPrEx>
+        <w:trPr>
+          <w:trHeight w:val="54"/>
+        </w:trPr>
+        <w:tc>
+          <w:tcPr>
+            <w:tcW w:w="5331" w:type="dxa"/>
+          </w:tcPr>
+          <w:p>
+            <w:pPr>
+              <w:rPr>
+                <w:rFonts w:ascii="Consolas" w:hAnsi="Consolas" w:cs="Consolas"/>
+                <w:noProof/>
+              </w:rPr>
+            </w:pPr>
+            <w:r>
+              <w:rPr>
+                <w:rFonts w:ascii="Consolas" w:hAnsi="Consolas" w:cs="Consolas"/>
+                <w:noProof/>
+              </w:rPr>
+              <w:t>TAKE "A rest"</w:t>
+            </w:r>
+          </w:p>
+        </w:tc>
+        <w:tc>
+          <w:tcPr>
+            <w:tcW w:w="4882" w:type="dxa"/>
+          </w:tcPr>
+          <w:p>
+            <w:pPr>
+              <w:pStyle w:val="Code"/>
+              <w:spacing w:before="40" w:after="40"/>
+              <w:rPr>
+                <w:rFonts w:cstheme="minorHAnsi"/>
+                <w:b w:val="0"/>
+              </w:rPr>
+            </w:pPr>
+            <w:r>
+              <w:rPr>
+                <w:rFonts w:cstheme="minorHAnsi"/>
+                <w:b w:val="0"/>
+              </w:rPr>
+              <w:t>INVALID COMMAND</w:t>
+            </w:r>
+          </w:p>
+        </w:tc>
+      </w:tr>
+      <w:tr>
+        <w:tblPrEx>
+          <w:tblCellMar>
+            <w:top w:w="0" w:type="dxa"/>
+            <w:left w:w="108" w:type="dxa"/>
+            <w:bottom w:w="0" w:type="dxa"/>
+            <w:right w:w="108" w:type="dxa"/>
+          </w:tblCellMar>
+        </w:tblPrEx>
+        <w:trPr>
+          <w:trHeight w:val="54"/>
+        </w:trPr>
+        <w:tc>
+          <w:tcPr>
+            <w:tcW w:w="5331" w:type="dxa"/>
+          </w:tcPr>
+          <w:p>
+            <w:pPr>
+              <w:rPr>
+                <w:rFonts w:ascii="Consolas" w:hAnsi="Consolas" w:cs="Consolas"/>
+                <w:noProof/>
+              </w:rPr>
+            </w:pPr>
+            <w:r>
+              <w:rPr>
+                <w:rFonts w:ascii="Consolas" w:hAnsi="Consolas" w:cs="Consolas"/>
+                <w:noProof/>
+              </w:rPr>
+              <w:t>FIND_SCHOOL</w:t>
+            </w:r>
+          </w:p>
+        </w:tc>
+        <w:tc>
+          <w:tcPr>
+            <w:tcW w:w="4882" w:type="dxa"/>
+          </w:tcPr>
+          <w:p>
+            <w:pPr>
+              <w:pStyle w:val="Code"/>
+              <w:spacing w:before="40" w:after="40"/>
+              <w:rPr>
+                <w:rFonts w:cstheme="minorHAnsi"/>
+                <w:b w:val="0"/>
+              </w:rPr>
+            </w:pPr>
+            <w:r>
+              <w:rPr>
+                <w:rFonts w:cstheme="minorHAnsi"/>
+                <w:b w:val="0"/>
+              </w:rPr>
+              <w:t>INVALID COMMAND</w:t>
+            </w:r>
+          </w:p>
+        </w:tc>
+      </w:tr>
+      <w:tr>
+        <w:tblPrEx>
+          <w:tblCellMar>
+            <w:top w:w="0" w:type="dxa"/>
+            <w:left w:w="108" w:type="dxa"/>
+            <w:bottom w:w="0" w:type="dxa"/>
+            <w:right w:w="108" w:type="dxa"/>
+          </w:tblCellMar>
+        </w:tblPrEx>
+        <w:trPr>
+          <w:trHeight w:val="54"/>
+        </w:trPr>
+        <w:tc>
+          <w:tcPr>
+            <w:tcW w:w="5331" w:type="dxa"/>
+          </w:tcPr>
+          <w:p>
+            <w:pPr>
+              <w:rPr>
+                <w:rFonts w:ascii="Consolas" w:hAnsi="Consolas" w:cs="Consolas"/>
+                <w:noProof/>
+              </w:rPr>
+            </w:pPr>
+            <w:r>
+              <w:rPr>
+                <w:rFonts w:ascii="Consolas" w:hAnsi="Consolas" w:cs="Consolas"/>
+                <w:noProof/>
+              </w:rPr>
+              <w:t>END</w:t>
+            </w:r>
+          </w:p>
+        </w:tc>
+        <w:tc>
+          <w:tcPr>
+            <w:tcW w:w="4882" w:type="dxa"/>
+          </w:tcPr>
+          <w:p>
+            <w:pPr>
+              <w:pStyle w:val="Code"/>
+              <w:spacing w:before="40" w:after="40"/>
+              <w:rPr>
+                <w:rFonts w:cstheme="minorHAnsi"/>
+                <w:b w:val="0"/>
+                <w:i/>
+                <w:iCs/>
+              </w:rPr>
+            </w:pPr>
+            <w:r>
+              <w:rPr>
+                <w:rFonts w:cstheme="minorHAnsi"/>
+                <w:b w:val="0"/>
+                <w:i/>
+                <w:iCs/>
+              </w:rPr>
+              <w:t>(program exits)</w:t>
+            </w:r>
+          </w:p>
+        </w:tc>
+      </w:tr>
     </w:tbl>
     <w:p/>
     <w:sectPr>
-      <w:headerReference w:type="default" r:id="rId16"/>
-      <w:footerReference w:type="default" r:id="rId17"/>
+      <w:headerReference w:type="default" r:id="rId15"/>
+      <w:footerReference w:type="default" r:id="rId16"/>
       <w:pgSz w:w="11909" w:h="16834" w:code="9"/>
       <w:pgMar w:top="567" w:right="737" w:bottom="1077" w:left="737" w:header="567" w:footer="794" w:gutter="0"/>
       <w:cols w:space="720"/>
@@ -4402,7 +5161,7 @@
               <v:stroke joinstyle="miter"/>
               <v:path gradientshapeok="t" o:connecttype="rect"/>
             </v:shapetype>
-            <v:shape id="Text Box 6" o:spid="_x0000_s1026" type="#_x0000_t202" style="position:absolute;margin-left:109.85pt;margin-top:28.05pt;width:40.15pt;height:13pt;z-index:251660288;visibility:visible;mso-wrap-style:square;mso-width-percent:0;mso-height-percent:0;mso-wrap-distance-left:9pt;mso-wrap-distance-top:0;mso-wrap-distance-right:9pt;mso-wrap-distance-bottom:0;mso-position-horizontal:absolute;mso-position-horizontal-relative:text;mso-position-vertical:absolute;mso-position-vertical-relative:text;mso-width-percent:0;mso-height-percent:0;mso-width-relative:page;mso-height-relative:page;v-text-anchor:middle" o:gfxdata="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" filled="f" stroked="f" strokeweight=".5pt">
+            <v:shape id="Text Box 6" o:spid="_x0000_s1026" type="#_x0000_t202" style="position:absolute;margin-left:109.85pt;margin-top:28.05pt;width:40.15pt;height:13pt;z-index:251660288;visibility:visible;mso-wrap-style:square;mso-width-percent:0;mso-height-percent:0;mso-wrap-distance-left:9pt;mso-wrap-distance-top:0;mso-wrap-distance-right:9pt;mso-wrap-distance-bottom:0;mso-position-horizontal:absolute;mso-position-horizontal-relative:text;mso-position-vertical:absolute;mso-position-vertical-relative:text;mso-width-percent:0;mso-height-percent:0;mso-width-relative:page;mso-height-relative:page;v-text-anchor:middle" o:gfxdata="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" filled="f" stroked="f" strokeweight=".5pt">
               <v:textbox inset=".5mm,0,0,0">
                 <w:txbxContent>
                   <w:p>
@@ -5171,7 +5930,7 @@
         </mc:Choice>
         <mc:Fallback>
           <w:pict>
-            <v:shape w14:anchorId="2074F399" id="Text Box 16" o:spid="_x0000_s1027" type="#_x0000_t202" style="position:absolute;margin-left:109pt;margin-top:7pt;width:411.4pt;height:40.45pt;z-index:251657216;visibility:visible;mso-wrap-style:square;mso-width-percent:0;mso-height-percent:0;mso-wrap-distance-left:9pt;mso-wrap-distance-top:0;mso-wrap-distance-right:9pt;mso-wrap-distance-bottom:0;mso-position-horizontal:absolute;mso-position-horizontal-relative:text;mso-position-vertical:absolute;mso-position-vertical-relative:text;mso-width-percent:0;mso-height-percent:0;mso-width-relative:page;mso-height-relative:page;v-text-anchor:top" o:gfxdata="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" filled="f" stroked="f">
+            <v:shape w14:anchorId="2074F399" id="Text Box 16" o:spid="_x0000_s1027" type="#_x0000_t202" style="position:absolute;margin-left:109pt;margin-top:7pt;width:411.4pt;height:40.45pt;z-index:251657216;visibility:visible;mso-wrap-style:square;mso-width-percent:0;mso-height-percent:0;mso-wrap-distance-left:9pt;mso-wrap-distance-top:0;mso-wrap-distance-right:9pt;mso-wrap-distance-bottom:0;mso-position-horizontal:absolute;mso-position-horizontal-relative:text;mso-position-vertical:absolute;mso-position-vertical-relative:text;mso-width-percent:0;mso-height-percent:0;mso-width-relative:page;mso-height-relative:page;v-text-anchor:top" o:gfxdata="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" filled="f" stroked="f">
               <v:textbox inset=".5mm,1.2mm,.5mm,.5mm">
                 <w:txbxContent>
                   <w:p>
@@ -5321,7 +6080,7 @@
                           <wp:extent cx="180000" cy="180000"/>
                           <wp:effectExtent l="0" t="0" r="0" b="0"/>
                           <wp:docPr id="3" name="Picture 3">
-                            <a:hlinkClick xmlns:a="http://schemas.openxmlformats.org/drawingml/2006/main" r:id="rId20"/>
+                            <a:hlinkClick xmlns:a="http://schemas.openxmlformats.org/drawingml/2006/main" r:id="rId1"/>
                           </wp:docPr>
                           <wp:cNvGraphicFramePr>
                             <a:graphicFrameLocks xmlns:a="http://schemas.openxmlformats.org/drawingml/2006/main" noChangeAspect="1"/>
@@ -6178,7 +6937,7 @@
         </mc:Choice>
         <mc:Fallback>
           <w:pict>
-            <v:shape w14:anchorId="60DB5C39" id="Text Box 4" o:spid="_x0000_s1028" type="#_x0000_t202" style="position:absolute;margin-left:444.65pt;margin-top:26.95pt;width:70.9pt;height:15.9pt;z-index:251663360;visibility:visible;mso-wrap-style:square;mso-width-percent:0;mso-height-percent:0;mso-wrap-distance-left:9pt;mso-wrap-distance-top:0;mso-wrap-distance-right:9pt;mso-wrap-distance-bottom:0;mso-position-horizontal:absolute;mso-position-horizontal-relative:text;mso-position-vertical:absolute;mso-position-vertical-relative:text;mso-width-percent:0;mso-height-percent:0;mso-width-relative:page;mso-height-relative:page;v-text-anchor:middle" o:gfxdata="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" filled="f" stroked="f" strokeweight=".5pt">
+            <v:shape w14:anchorId="60DB5C39" id="Text Box 4" o:spid="_x0000_s1028" type="#_x0000_t202" style="position:absolute;margin-left:444.65pt;margin-top:26.95pt;width:70.9pt;height:15.9pt;z-index:251663360;visibility:visible;mso-wrap-style:square;mso-width-percent:0;mso-height-percent:0;mso-wrap-distance-left:9pt;mso-wrap-distance-top:0;mso-wrap-distance-right:9pt;mso-wrap-distance-bottom:0;mso-position-horizontal:absolute;mso-position-horizontal-relative:text;mso-position-vertical:absolute;mso-position-vertical-relative:text;mso-width-percent:0;mso-height-percent:0;mso-width-relative:page;mso-height-relative:page;v-text-anchor:middle" o:gfxdata="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" filled="f" stroked="f" strokeweight=".5pt">
               <v:textbox inset="0,0,0,0">
                 <w:txbxContent>
                   <w:p>
@@ -11995,7 +12754,7 @@
     </w:pPrDefault>
   </w:docDefaults>
   <w:latentStyles w:defLockedState="0" w:defUIPriority="99" w:defSemiHidden="0" w:defUnhideWhenUsed="0" w:defQFormat="0" w:count="376">
-    <w:lsdException w:name="Normal" w:uiPriority="0" w:qFormat="1"/>
+    <w:lsdException w:name="Normal" w:uiPriority="0"/>
     <w:lsdException w:name="heading 1" w:uiPriority="9" w:qFormat="1"/>
     <w:lsdException w:name="heading 2" w:semiHidden="1" w:uiPriority="9" w:unhideWhenUsed="1" w:qFormat="1"/>
     <w:lsdException w:name="heading 3" w:semiHidden="1" w:uiPriority="9" w:unhideWhenUsed="1" w:qFormat="1"/>
@@ -12029,7 +12788,7 @@
     <w:lsdException w:name="header" w:semiHidden="1" w:unhideWhenUsed="1"/>
     <w:lsdException w:name="footer" w:semiHidden="1" w:unhideWhenUsed="1"/>
     <w:lsdException w:name="index heading" w:semiHidden="1" w:unhideWhenUsed="1"/>
-    <w:lsdException w:name="caption" w:semiHidden="1" w:uiPriority="0" w:unhideWhenUsed="1" w:qFormat="1"/>
+    <w:lsdException w:name="caption" w:semiHidden="1" w:uiPriority="0" w:unhideWhenUsed="1"/>
     <w:lsdException w:name="table of figures" w:semiHidden="1" w:unhideWhenUsed="1"/>
     <w:lsdException w:name="envelope address" w:semiHidden="1" w:unhideWhenUsed="1"/>
     <w:lsdException w:name="envelope return" w:semiHidden="1" w:unhideWhenUsed="1"/>
@@ -12174,7 +12933,7 @@
     <w:lsdException w:name="Medium Shading 2 Accent 1" w:uiPriority="64"/>
     <w:lsdException w:name="Medium List 1 Accent 1" w:uiPriority="65"/>
     <w:lsdException w:name="Revision" w:semiHidden="1"/>
-    <w:lsdException w:name="List Paragraph" w:uiPriority="34" w:qFormat="1"/>
+    <w:lsdException w:name="List Paragraph" w:uiPriority="34"/>
     <w:lsdException w:name="Quote" w:uiPriority="29"/>
     <w:lsdException w:name="Intense Quote" w:uiPriority="30"/>
     <w:lsdException w:name="Medium List 2 Accent 1" w:uiPriority="66"/>
@@ -12374,7 +13133,6 @@
   </w:latentStyles>
   <w:style w:type="paragraph" w:default="1" w:styleId="Normal">
     <w:name w:val="Normal"/>
-    <w:qFormat/>
     <w:rsid w:val="002D4A49"/>
     <w:pPr>
       <w:spacing w:before="80" w:after="120"/>
@@ -12700,7 +13458,6 @@
     <w:basedOn w:val="Normal"/>
     <w:link w:val="ListParagraphChar"/>
     <w:uiPriority w:val="34"/>
-    <w:qFormat/>
     <w:rsid w:val="008617B5"/>
     <w:pPr>
       <w:ind w:left="720"/>
@@ -12783,7 +13540,6 @@
   <w:style w:type="paragraph" w:customStyle="1" w:styleId="Index">
     <w:name w:val="Index"/>
     <w:basedOn w:val="Normal"/>
-    <w:qFormat/>
     <w:rsid w:val="005054C7"/>
     <w:pPr>
       <w:suppressLineNumbers/>
@@ -12827,7 +13583,6 @@
   <w:style w:type="paragraph" w:styleId="Caption">
     <w:name w:val="caption"/>
     <w:basedOn w:val="Normal"/>
-    <w:qFormat/>
     <w:rsid w:val="001F66C8"/>
     <w:pPr>
       <w:suppressLineNumbers/>

</xml_diff>